<commit_message>
Updated with data from commit https://github.com/globaldothealth/monkeypox/commit/aadd2431d3f06a7ceb6f333610c73c764bf1da46
</commit_message>
<xml_diff>
--- a/output/tab01-monkeypox-incidence-latamcarib.docx
+++ b/output/tab01-monkeypox-incidence-latamcarib.docx
@@ -428,30 +428,30 @@
                 <w:rFonts w:ascii="Calibri" w:hAnsi="Calibri"/>
                 <w:sz w:val="20"/>
               </w:rPr>
-              <w:t xml:space="default">50</w:t>
-            </w:r>
-          </w:p>
-        </w:tc>
-        <w:tc>
-          <w:tcPr>
-            <w:tcBorders>
-              <w:top w:val="single" w:space="0" w:color="D3D3D3"/>
-              <w:bottom w:val="single" w:space="0" w:color="D3D3D3"/>
-              <w:start w:val="single" w:space="0" w:color="D3D3D3"/>
-              <w:end w:val="single" w:space="0" w:color="D3D3D3"/>
-            </w:tcBorders>
-          </w:tcPr>
-          <w:p>
-            <w:pPr>
-              <w:spacing w:before="0" w:after="60"/>
-              <w:keepNext/>
-            </w:pPr>
-            <w:r>
-              <w:rPr>
-                <w:rFonts w:ascii="Calibri" w:hAnsi="Calibri"/>
-                <w:sz w:val="20"/>
-              </w:rPr>
-              <w:t xml:space="default">15.37</w:t>
+              <w:t xml:space="default">66</w:t>
+            </w:r>
+          </w:p>
+        </w:tc>
+        <w:tc>
+          <w:tcPr>
+            <w:tcBorders>
+              <w:top w:val="single" w:space="0" w:color="D3D3D3"/>
+              <w:bottom w:val="single" w:space="0" w:color="D3D3D3"/>
+              <w:start w:val="single" w:space="0" w:color="D3D3D3"/>
+              <w:end w:val="single" w:space="0" w:color="D3D3D3"/>
+            </w:tcBorders>
+          </w:tcPr>
+          <w:p>
+            <w:pPr>
+              <w:spacing w:before="0" w:after="60"/>
+              <w:keepNext/>
+            </w:pPr>
+            <w:r>
+              <w:rPr>
+                <w:rFonts w:ascii="Calibri" w:hAnsi="Calibri"/>
+                <w:sz w:val="20"/>
+              </w:rPr>
+              <w:t xml:space="default">20.29</w:t>
             </w:r>
           </w:p>
         </w:tc>
@@ -788,30 +788,30 @@
                 <w:rFonts w:ascii="Calibri" w:hAnsi="Calibri"/>
                 <w:sz w:val="20"/>
               </w:rPr>
-              <w:t xml:space="default">5</w:t>
-            </w:r>
-          </w:p>
-        </w:tc>
-        <w:tc>
-          <w:tcPr>
-            <w:tcBorders>
-              <w:top w:val="single" w:space="0" w:color="D3D3D3"/>
-              <w:bottom w:val="single" w:space="0" w:color="D3D3D3"/>
-              <w:start w:val="single" w:space="0" w:color="D3D3D3"/>
-              <w:end w:val="single" w:space="0" w:color="D3D3D3"/>
-            </w:tcBorders>
-          </w:tcPr>
-          <w:p>
-            <w:pPr>
-              <w:spacing w:before="0" w:after="60"/>
-              <w:keepNext/>
-            </w:pPr>
-            <w:r>
-              <w:rPr>
-                <w:rFonts w:ascii="Calibri" w:hAnsi="Calibri"/>
-                <w:sz w:val="20"/>
-              </w:rPr>
-              <w:t xml:space="default">0.45</w:t>
+              <w:t xml:space="default">6</w:t>
+            </w:r>
+          </w:p>
+        </w:tc>
+        <w:tc>
+          <w:tcPr>
+            <w:tcBorders>
+              <w:top w:val="single" w:space="0" w:color="D3D3D3"/>
+              <w:bottom w:val="single" w:space="0" w:color="D3D3D3"/>
+              <w:start w:val="single" w:space="0" w:color="D3D3D3"/>
+              <w:end w:val="single" w:space="0" w:color="D3D3D3"/>
+            </w:tcBorders>
+          </w:tcPr>
+          <w:p>
+            <w:pPr>
+              <w:spacing w:before="0" w:after="60"/>
+              <w:keepNext/>
+            </w:pPr>
+            <w:r>
+              <w:rPr>
+                <w:rFonts w:ascii="Calibri" w:hAnsi="Calibri"/>
+                <w:sz w:val="20"/>
+              </w:rPr>
+              <w:t xml:space="default">0.53</w:t>
             </w:r>
           </w:p>
         </w:tc>
@@ -942,30 +942,30 @@
                 <w:rFonts w:ascii="Calibri" w:hAnsi="Calibri"/>
                 <w:sz w:val="20"/>
               </w:rPr>
-              <w:t xml:space="default">147</w:t>
-            </w:r>
-          </w:p>
-        </w:tc>
-        <w:tc>
-          <w:tcPr>
-            <w:tcBorders>
-              <w:top w:val="single" w:space="0" w:color="D3D3D3"/>
-              <w:bottom w:val="single" w:space="0" w:color="D3D3D3"/>
-              <w:start w:val="single" w:space="0" w:color="D3D3D3"/>
-              <w:end w:val="single" w:space="0" w:color="D3D3D3"/>
-            </w:tcBorders>
-          </w:tcPr>
-          <w:p>
-            <w:pPr>
-              <w:spacing w:before="0" w:after="60"/>
-              <w:keepNext/>
-            </w:pPr>
-            <w:r>
-              <w:rPr>
-                <w:rFonts w:ascii="Calibri" w:hAnsi="Calibri"/>
-                <w:sz w:val="20"/>
-              </w:rPr>
-              <w:t xml:space="default">1.15</w:t>
+              <w:t xml:space="default">252</w:t>
+            </w:r>
+          </w:p>
+        </w:tc>
+        <w:tc>
+          <w:tcPr>
+            <w:tcBorders>
+              <w:top w:val="single" w:space="0" w:color="D3D3D3"/>
+              <w:bottom w:val="single" w:space="0" w:color="D3D3D3"/>
+              <w:start w:val="single" w:space="0" w:color="D3D3D3"/>
+              <w:end w:val="single" w:space="0" w:color="D3D3D3"/>
+            </w:tcBorders>
+          </w:tcPr>
+          <w:p>
+            <w:pPr>
+              <w:spacing w:before="0" w:after="60"/>
+              <w:keepNext/>
+            </w:pPr>
+            <w:r>
+              <w:rPr>
+                <w:rFonts w:ascii="Calibri" w:hAnsi="Calibri"/>
+                <w:sz w:val="20"/>
+              </w:rPr>
+              <w:t xml:space="default">1.98</w:t>
             </w:r>
           </w:p>
         </w:tc>
@@ -1062,30 +1062,30 @@
                 <w:rFonts w:ascii="Calibri" w:hAnsi="Calibri"/>
                 <w:sz w:val="20"/>
               </w:rPr>
-              <w:t xml:space="default">3</w:t>
-            </w:r>
-          </w:p>
-        </w:tc>
-        <w:tc>
-          <w:tcPr>
-            <w:tcBorders>
-              <w:top w:val="single" w:space="0" w:color="D3D3D3"/>
-              <w:bottom w:val="single" w:space="0" w:color="D3D3D3"/>
-              <w:start w:val="single" w:space="0" w:color="D3D3D3"/>
-              <w:end w:val="single" w:space="0" w:color="D3D3D3"/>
-            </w:tcBorders>
-          </w:tcPr>
-          <w:p>
-            <w:pPr>
-              <w:spacing w:before="0" w:after="60"/>
-              <w:keepNext/>
-            </w:pPr>
-            <w:r>
-              <w:rPr>
-                <w:rFonts w:ascii="Calibri" w:hAnsi="Calibri"/>
-                <w:sz w:val="20"/>
-              </w:rPr>
-              <w:t xml:space="default">0.68</w:t>
+              <w:t xml:space="default">5</w:t>
+            </w:r>
+          </w:p>
+        </w:tc>
+        <w:tc>
+          <w:tcPr>
+            <w:tcBorders>
+              <w:top w:val="single" w:space="0" w:color="D3D3D3"/>
+              <w:bottom w:val="single" w:space="0" w:color="D3D3D3"/>
+              <w:start w:val="single" w:space="0" w:color="D3D3D3"/>
+              <w:end w:val="single" w:space="0" w:color="D3D3D3"/>
+            </w:tcBorders>
+          </w:tcPr>
+          <w:p>
+            <w:pPr>
+              <w:spacing w:before="0" w:after="60"/>
+              <w:keepNext/>
+            </w:pPr>
+            <w:r>
+              <w:rPr>
+                <w:rFonts w:ascii="Calibri" w:hAnsi="Calibri"/>
+                <w:sz w:val="20"/>
+              </w:rPr>
+              <w:t xml:space="default">1.13</w:t>
             </w:r>
           </w:p>
         </w:tc>
@@ -1302,30 +1302,30 @@
                 <w:rFonts w:ascii="Calibri" w:hAnsi="Calibri"/>
                 <w:sz w:val="20"/>
               </w:rPr>
-              <w:t xml:space="default">2</w:t>
-            </w:r>
-          </w:p>
-        </w:tc>
-        <w:tc>
-          <w:tcPr>
-            <w:tcBorders>
-              <w:top w:val="single" w:space="0" w:color="D3D3D3"/>
-              <w:bottom w:val="single" w:space="0" w:color="D3D3D3"/>
-              <w:start w:val="single" w:space="0" w:color="D3D3D3"/>
-              <w:end w:val="single" w:space="0" w:color="D3D3D3"/>
-            </w:tcBorders>
-          </w:tcPr>
-          <w:p>
-            <w:pPr>
-              <w:spacing w:before="0" w:after="60"/>
-              <w:keepNext/>
-            </w:pPr>
-            <w:r>
-              <w:rPr>
-                <w:rFonts w:ascii="Calibri" w:hAnsi="Calibri"/>
-                <w:sz w:val="20"/>
-              </w:rPr>
-              <w:t xml:space="default">0.19</w:t>
+              <w:t xml:space="default">3</w:t>
+            </w:r>
+          </w:p>
+        </w:tc>
+        <w:tc>
+          <w:tcPr>
+            <w:tcBorders>
+              <w:top w:val="single" w:space="0" w:color="D3D3D3"/>
+              <w:bottom w:val="single" w:space="0" w:color="D3D3D3"/>
+              <w:start w:val="single" w:space="0" w:color="D3D3D3"/>
+              <w:end w:val="single" w:space="0" w:color="D3D3D3"/>
+            </w:tcBorders>
+          </w:tcPr>
+          <w:p>
+            <w:pPr>
+              <w:spacing w:before="0" w:after="60"/>
+              <w:keepNext/>
+            </w:pPr>
+            <w:r>
+              <w:rPr>
+                <w:rFonts w:ascii="Calibri" w:hAnsi="Calibri"/>
+                <w:sz w:val="20"/>
+              </w:rPr>
+              <w:t xml:space="default">0.29</w:t>
             </w:r>
           </w:p>
         </w:tc>
@@ -1576,30 +1576,30 @@
                 <w:rFonts w:ascii="Calibri" w:hAnsi="Calibri"/>
                 <w:sz w:val="20"/>
               </w:rPr>
-              <w:t xml:space="default">712</w:t>
-            </w:r>
-          </w:p>
-        </w:tc>
-        <w:tc>
-          <w:tcPr>
-            <w:tcBorders>
-              <w:top w:val="single" w:space="0" w:color="D3D3D3"/>
-              <w:bottom w:val="single" w:space="0" w:color="D3D3D3"/>
-              <w:start w:val="single" w:space="0" w:color="D3D3D3"/>
-              <w:end w:val="single" w:space="0" w:color="D3D3D3"/>
-            </w:tcBorders>
-          </w:tcPr>
-          <w:p>
-            <w:pPr>
-              <w:spacing w:before="0" w:after="60"/>
-              <w:keepNext/>
-            </w:pPr>
-            <w:r>
-              <w:rPr>
-                <w:rFonts w:ascii="Calibri" w:hAnsi="Calibri"/>
-                <w:sz w:val="20"/>
-              </w:rPr>
-              <w:t xml:space="default">20.91</w:t>
+              <w:t xml:space="default">937</w:t>
+            </w:r>
+          </w:p>
+        </w:tc>
+        <w:tc>
+          <w:tcPr>
+            <w:tcBorders>
+              <w:top w:val="single" w:space="0" w:color="D3D3D3"/>
+              <w:bottom w:val="single" w:space="0" w:color="D3D3D3"/>
+              <w:start w:val="single" w:space="0" w:color="D3D3D3"/>
+              <w:end w:val="single" w:space="0" w:color="D3D3D3"/>
+            </w:tcBorders>
+          </w:tcPr>
+          <w:p>
+            <w:pPr>
+              <w:spacing w:before="0" w:after="60"/>
+              <w:keepNext/>
+            </w:pPr>
+            <w:r>
+              <w:rPr>
+                <w:rFonts w:ascii="Calibri" w:hAnsi="Calibri"/>
+                <w:sz w:val="20"/>
+              </w:rPr>
+              <w:t xml:space="default">27.52</w:t>
             </w:r>
           </w:p>
         </w:tc>
@@ -1696,30 +1696,30 @@
                 <w:rFonts w:ascii="Calibri" w:hAnsi="Calibri"/>
                 <w:sz w:val="20"/>
               </w:rPr>
-              <w:t xml:space="default">2,848</w:t>
-            </w:r>
-          </w:p>
-        </w:tc>
-        <w:tc>
-          <w:tcPr>
-            <w:tcBorders>
-              <w:top w:val="single" w:space="0" w:color="D3D3D3"/>
-              <w:bottom w:val="single" w:space="0" w:color="D3D3D3"/>
-              <w:start w:val="single" w:space="0" w:color="D3D3D3"/>
-              <w:end w:val="single" w:space="0" w:color="D3D3D3"/>
-            </w:tcBorders>
-          </w:tcPr>
-          <w:p>
-            <w:pPr>
-              <w:spacing w:before="0" w:after="60"/>
-              <w:keepNext/>
-            </w:pPr>
-            <w:r>
-              <w:rPr>
-                <w:rFonts w:ascii="Calibri" w:hAnsi="Calibri"/>
-                <w:sz w:val="20"/>
-              </w:rPr>
-              <w:t xml:space="default">13.23</w:t>
+              <w:t xml:space="default">3,656</w:t>
+            </w:r>
+          </w:p>
+        </w:tc>
+        <w:tc>
+          <w:tcPr>
+            <w:tcBorders>
+              <w:top w:val="single" w:space="0" w:color="D3D3D3"/>
+              <w:bottom w:val="single" w:space="0" w:color="D3D3D3"/>
+              <w:start w:val="single" w:space="0" w:color="D3D3D3"/>
+              <w:end w:val="single" w:space="0" w:color="D3D3D3"/>
+            </w:tcBorders>
+          </w:tcPr>
+          <w:p>
+            <w:pPr>
+              <w:spacing w:before="0" w:after="60"/>
+              <w:keepNext/>
+            </w:pPr>
+            <w:r>
+              <w:rPr>
+                <w:rFonts w:ascii="Calibri" w:hAnsi="Calibri"/>
+                <w:sz w:val="20"/>
+              </w:rPr>
+              <w:t xml:space="default">16.98</w:t>
             </w:r>
           </w:p>
         </w:tc>
@@ -1816,30 +1816,30 @@
                 <w:rFonts w:ascii="Calibri" w:hAnsi="Calibri"/>
                 <w:sz w:val="20"/>
               </w:rPr>
-              <w:t xml:space="default">141</w:t>
-            </w:r>
-          </w:p>
-        </w:tc>
-        <w:tc>
-          <w:tcPr>
-            <w:tcBorders>
-              <w:top w:val="single" w:space="0" w:color="D3D3D3"/>
-              <w:bottom w:val="single" w:space="0" w:color="D3D3D3"/>
-              <w:start w:val="single" w:space="0" w:color="D3D3D3"/>
-              <w:end w:val="single" w:space="0" w:color="D3D3D3"/>
-            </w:tcBorders>
-          </w:tcPr>
-          <w:p>
-            <w:pPr>
-              <w:spacing w:before="0" w:after="60"/>
-              <w:keepNext/>
-            </w:pPr>
-            <w:r>
-              <w:rPr>
-                <w:rFonts w:ascii="Calibri" w:hAnsi="Calibri"/>
-                <w:sz w:val="20"/>
-              </w:rPr>
-              <w:t xml:space="default">7.19</w:t>
+              <w:t xml:space="default">189</w:t>
+            </w:r>
+          </w:p>
+        </w:tc>
+        <w:tc>
+          <w:tcPr>
+            <w:tcBorders>
+              <w:top w:val="single" w:space="0" w:color="D3D3D3"/>
+              <w:bottom w:val="single" w:space="0" w:color="D3D3D3"/>
+              <w:start w:val="single" w:space="0" w:color="D3D3D3"/>
+              <w:end w:val="single" w:space="0" w:color="D3D3D3"/>
+            </w:tcBorders>
+          </w:tcPr>
+          <w:p>
+            <w:pPr>
+              <w:spacing w:before="0" w:after="60"/>
+              <w:keepNext/>
+            </w:pPr>
+            <w:r>
+              <w:rPr>
+                <w:rFonts w:ascii="Calibri" w:hAnsi="Calibri"/>
+                <w:sz w:val="20"/>
+              </w:rPr>
+              <w:t xml:space="default">9.64</w:t>
             </w:r>
           </w:p>
         </w:tc>
@@ -1890,99 +1890,99 @@
                 <w:rFonts w:ascii="Calibri" w:hAnsi="Calibri"/>
                 <w:sz w:val="20"/>
               </w:rPr>
-              <w:t xml:space="default">Argentina</w:t>
-            </w:r>
-          </w:p>
-        </w:tc>
-        <w:tc>
-          <w:tcPr>
-            <w:tcBorders>
-              <w:top w:val="single" w:space="0" w:color="D3D3D3"/>
-              <w:bottom w:val="single" w:space="0" w:color="D3D3D3"/>
-              <w:start w:val="single" w:space="0" w:color="D3D3D3"/>
-              <w:end w:val="single" w:space="0" w:color="D3D3D3"/>
-            </w:tcBorders>
-          </w:tcPr>
-          <w:p>
-            <w:pPr>
-              <w:spacing w:before="0" w:after="60"/>
-              <w:keepNext/>
-            </w:pPr>
-            <w:r>
-              <w:rPr>
-                <w:rFonts w:ascii="Calibri" w:hAnsi="Calibri"/>
-                <w:sz w:val="20"/>
-              </w:rPr>
-              <w:t xml:space="default">2022-05-27</w:t>
-            </w:r>
-          </w:p>
-        </w:tc>
-        <w:tc>
-          <w:tcPr>
-            <w:tcBorders>
-              <w:top w:val="single" w:space="0" w:color="D3D3D3"/>
-              <w:bottom w:val="single" w:space="0" w:color="D3D3D3"/>
-              <w:start w:val="single" w:space="0" w:color="D3D3D3"/>
-              <w:end w:val="single" w:space="0" w:color="D3D3D3"/>
-            </w:tcBorders>
-          </w:tcPr>
-          <w:p>
-            <w:pPr>
-              <w:spacing w:before="0" w:after="60"/>
-              <w:keepNext/>
-            </w:pPr>
-            <w:r>
-              <w:rPr>
-                <w:rFonts w:ascii="Calibri" w:hAnsi="Calibri"/>
-                <w:sz w:val="20"/>
-              </w:rPr>
-              <w:t xml:space="default">49</w:t>
-            </w:r>
-          </w:p>
-        </w:tc>
-        <w:tc>
-          <w:tcPr>
-            <w:tcBorders>
-              <w:top w:val="single" w:space="0" w:color="D3D3D3"/>
-              <w:bottom w:val="single" w:space="0" w:color="D3D3D3"/>
-              <w:start w:val="single" w:space="0" w:color="D3D3D3"/>
-              <w:end w:val="single" w:space="0" w:color="D3D3D3"/>
-            </w:tcBorders>
-          </w:tcPr>
-          <w:p>
-            <w:pPr>
-              <w:spacing w:before="0" w:after="60"/>
-              <w:keepNext/>
-            </w:pPr>
-            <w:r>
-              <w:rPr>
-                <w:rFonts w:ascii="Calibri" w:hAnsi="Calibri"/>
-                <w:sz w:val="20"/>
-              </w:rPr>
-              <w:t xml:space="default">1.08</w:t>
-            </w:r>
-          </w:p>
-        </w:tc>
-        <w:tc>
-          <w:tcPr>
-            <w:tcBorders>
-              <w:top w:val="single" w:space="0" w:color="D3D3D3"/>
-              <w:bottom w:val="single" w:space="0" w:color="D3D3D3"/>
-              <w:start w:val="single" w:space="0" w:color="D3D3D3"/>
-              <w:end w:val="single" w:space="0" w:color="D3D3D3"/>
-            </w:tcBorders>
-          </w:tcPr>
-          <w:p>
-            <w:pPr>
-              <w:spacing w:before="0" w:after="60"/>
-              <w:keepNext/>
-            </w:pPr>
-            <w:r>
-              <w:rPr>
-                <w:rFonts w:ascii="Calibri" w:hAnsi="Calibri"/>
-                <w:sz w:val="20"/>
-              </w:rPr>
-              <w:t xml:space="default">Upper middle income</w:t>
+              <w:t xml:space="default">Bolivia</w:t>
+            </w:r>
+          </w:p>
+        </w:tc>
+        <w:tc>
+          <w:tcPr>
+            <w:tcBorders>
+              <w:top w:val="single" w:space="0" w:color="D3D3D3"/>
+              <w:bottom w:val="single" w:space="0" w:color="D3D3D3"/>
+              <w:start w:val="single" w:space="0" w:color="D3D3D3"/>
+              <w:end w:val="single" w:space="0" w:color="D3D3D3"/>
+            </w:tcBorders>
+          </w:tcPr>
+          <w:p>
+            <w:pPr>
+              <w:spacing w:before="0" w:after="60"/>
+              <w:keepNext/>
+            </w:pPr>
+            <w:r>
+              <w:rPr>
+                <w:rFonts w:ascii="Calibri" w:hAnsi="Calibri"/>
+                <w:sz w:val="20"/>
+              </w:rPr>
+              <w:t xml:space="default">2022-08-01</w:t>
+            </w:r>
+          </w:p>
+        </w:tc>
+        <w:tc>
+          <w:tcPr>
+            <w:tcBorders>
+              <w:top w:val="single" w:space="0" w:color="D3D3D3"/>
+              <w:bottom w:val="single" w:space="0" w:color="D3D3D3"/>
+              <w:start w:val="single" w:space="0" w:color="D3D3D3"/>
+              <w:end w:val="single" w:space="0" w:color="D3D3D3"/>
+            </w:tcBorders>
+          </w:tcPr>
+          <w:p>
+            <w:pPr>
+              <w:spacing w:before="0" w:after="60"/>
+              <w:keepNext/>
+            </w:pPr>
+            <w:r>
+              <w:rPr>
+                <w:rFonts w:ascii="Calibri" w:hAnsi="Calibri"/>
+                <w:sz w:val="20"/>
+              </w:rPr>
+              <w:t xml:space="default">37</w:t>
+            </w:r>
+          </w:p>
+        </w:tc>
+        <w:tc>
+          <w:tcPr>
+            <w:tcBorders>
+              <w:top w:val="single" w:space="0" w:color="D3D3D3"/>
+              <w:bottom w:val="single" w:space="0" w:color="D3D3D3"/>
+              <w:start w:val="single" w:space="0" w:color="D3D3D3"/>
+              <w:end w:val="single" w:space="0" w:color="D3D3D3"/>
+            </w:tcBorders>
+          </w:tcPr>
+          <w:p>
+            <w:pPr>
+              <w:spacing w:before="0" w:after="60"/>
+              <w:keepNext/>
+            </w:pPr>
+            <w:r>
+              <w:rPr>
+                <w:rFonts w:ascii="Calibri" w:hAnsi="Calibri"/>
+                <w:sz w:val="20"/>
+              </w:rPr>
+              <w:t xml:space="default">3.03</w:t>
+            </w:r>
+          </w:p>
+        </w:tc>
+        <w:tc>
+          <w:tcPr>
+            <w:tcBorders>
+              <w:top w:val="single" w:space="0" w:color="D3D3D3"/>
+              <w:bottom w:val="single" w:space="0" w:color="D3D3D3"/>
+              <w:start w:val="single" w:space="0" w:color="D3D3D3"/>
+              <w:end w:val="single" w:space="0" w:color="D3D3D3"/>
+            </w:tcBorders>
+          </w:tcPr>
+          <w:p>
+            <w:pPr>
+              <w:spacing w:before="0" w:after="60"/>
+              <w:keepNext/>
+            </w:pPr>
+            <w:r>
+              <w:rPr>
+                <w:rFonts w:ascii="Calibri" w:hAnsi="Calibri"/>
+                <w:sz w:val="20"/>
+              </w:rPr>
+              <w:t xml:space="default">Lower middle income</w:t>
             </w:r>
           </w:p>
         </w:tc>
@@ -2056,30 +2056,30 @@
                 <w:rFonts w:ascii="Calibri" w:hAnsi="Calibri"/>
                 <w:sz w:val="20"/>
               </w:rPr>
-              <w:t xml:space="default">55</w:t>
-            </w:r>
-          </w:p>
-        </w:tc>
-        <w:tc>
-          <w:tcPr>
-            <w:tcBorders>
-              <w:top w:val="single" w:space="0" w:color="D3D3D3"/>
-              <w:bottom w:val="single" w:space="0" w:color="D3D3D3"/>
-              <w:start w:val="single" w:space="0" w:color="D3D3D3"/>
-              <w:end w:val="single" w:space="0" w:color="D3D3D3"/>
-            </w:tcBorders>
-          </w:tcPr>
-          <w:p>
-            <w:pPr>
-              <w:spacing w:before="0" w:after="60"/>
-              <w:keepNext/>
-            </w:pPr>
-            <w:r>
-              <w:rPr>
-                <w:rFonts w:ascii="Calibri" w:hAnsi="Calibri"/>
-                <w:sz w:val="20"/>
-              </w:rPr>
-              <w:t xml:space="default">1.06</w:t>
+              <w:t xml:space="default">129</w:t>
+            </w:r>
+          </w:p>
+        </w:tc>
+        <w:tc>
+          <w:tcPr>
+            <w:tcBorders>
+              <w:top w:val="single" w:space="0" w:color="D3D3D3"/>
+              <w:bottom w:val="single" w:space="0" w:color="D3D3D3"/>
+              <w:start w:val="single" w:space="0" w:color="D3D3D3"/>
+              <w:end w:val="single" w:space="0" w:color="D3D3D3"/>
+            </w:tcBorders>
+          </w:tcPr>
+          <w:p>
+            <w:pPr>
+              <w:spacing w:before="0" w:after="60"/>
+              <w:keepNext/>
+            </w:pPr>
+            <w:r>
+              <w:rPr>
+                <w:rFonts w:ascii="Calibri" w:hAnsi="Calibri"/>
+                <w:sz w:val="20"/>
+              </w:rPr>
+              <w:t xml:space="default">2.49</w:t>
             </w:r>
           </w:p>
         </w:tc>
@@ -2130,99 +2130,99 @@
                 <w:rFonts w:ascii="Calibri" w:hAnsi="Calibri"/>
                 <w:sz w:val="20"/>
               </w:rPr>
-              <w:t xml:space="default">Bolivia</w:t>
-            </w:r>
-          </w:p>
-        </w:tc>
-        <w:tc>
-          <w:tcPr>
-            <w:tcBorders>
-              <w:top w:val="single" w:space="0" w:color="D3D3D3"/>
-              <w:bottom w:val="single" w:space="0" w:color="D3D3D3"/>
-              <w:start w:val="single" w:space="0" w:color="D3D3D3"/>
-              <w:end w:val="single" w:space="0" w:color="D3D3D3"/>
-            </w:tcBorders>
-          </w:tcPr>
-          <w:p>
-            <w:pPr>
-              <w:spacing w:before="0" w:after="60"/>
-              <w:keepNext/>
-            </w:pPr>
-            <w:r>
-              <w:rPr>
-                <w:rFonts w:ascii="Calibri" w:hAnsi="Calibri"/>
-                <w:sz w:val="20"/>
-              </w:rPr>
-              <w:t xml:space="default">2022-08-01</w:t>
-            </w:r>
-          </w:p>
-        </w:tc>
-        <w:tc>
-          <w:tcPr>
-            <w:tcBorders>
-              <w:top w:val="single" w:space="0" w:color="D3D3D3"/>
-              <w:bottom w:val="single" w:space="0" w:color="D3D3D3"/>
-              <w:start w:val="single" w:space="0" w:color="D3D3D3"/>
-              <w:end w:val="single" w:space="0" w:color="D3D3D3"/>
-            </w:tcBorders>
-          </w:tcPr>
-          <w:p>
-            <w:pPr>
-              <w:spacing w:before="0" w:after="60"/>
-              <w:keepNext/>
-            </w:pPr>
-            <w:r>
-              <w:rPr>
-                <w:rFonts w:ascii="Calibri" w:hAnsi="Calibri"/>
-                <w:sz w:val="20"/>
-              </w:rPr>
-              <w:t xml:space="default">11</w:t>
-            </w:r>
-          </w:p>
-        </w:tc>
-        <w:tc>
-          <w:tcPr>
-            <w:tcBorders>
-              <w:top w:val="single" w:space="0" w:color="D3D3D3"/>
-              <w:bottom w:val="single" w:space="0" w:color="D3D3D3"/>
-              <w:start w:val="single" w:space="0" w:color="D3D3D3"/>
-              <w:end w:val="single" w:space="0" w:color="D3D3D3"/>
-            </w:tcBorders>
-          </w:tcPr>
-          <w:p>
-            <w:pPr>
-              <w:spacing w:before="0" w:after="60"/>
-              <w:keepNext/>
-            </w:pPr>
-            <w:r>
-              <w:rPr>
-                <w:rFonts w:ascii="Calibri" w:hAnsi="Calibri"/>
-                <w:sz w:val="20"/>
-              </w:rPr>
-              <w:t xml:space="default">0.90</w:t>
-            </w:r>
-          </w:p>
-        </w:tc>
-        <w:tc>
-          <w:tcPr>
-            <w:tcBorders>
-              <w:top w:val="single" w:space="0" w:color="D3D3D3"/>
-              <w:bottom w:val="single" w:space="0" w:color="D3D3D3"/>
-              <w:start w:val="single" w:space="0" w:color="D3D3D3"/>
-              <w:end w:val="single" w:space="0" w:color="D3D3D3"/>
-            </w:tcBorders>
-          </w:tcPr>
-          <w:p>
-            <w:pPr>
-              <w:spacing w:before="0" w:after="60"/>
-              <w:keepNext/>
-            </w:pPr>
-            <w:r>
-              <w:rPr>
-                <w:rFonts w:ascii="Calibri" w:hAnsi="Calibri"/>
-                <w:sz w:val="20"/>
-              </w:rPr>
-              <w:t xml:space="default">Lower middle income</w:t>
+              <w:t xml:space="default">Argentina</w:t>
+            </w:r>
+          </w:p>
+        </w:tc>
+        <w:tc>
+          <w:tcPr>
+            <w:tcBorders>
+              <w:top w:val="single" w:space="0" w:color="D3D3D3"/>
+              <w:bottom w:val="single" w:space="0" w:color="D3D3D3"/>
+              <w:start w:val="single" w:space="0" w:color="D3D3D3"/>
+              <w:end w:val="single" w:space="0" w:color="D3D3D3"/>
+            </w:tcBorders>
+          </w:tcPr>
+          <w:p>
+            <w:pPr>
+              <w:spacing w:before="0" w:after="60"/>
+              <w:keepNext/>
+            </w:pPr>
+            <w:r>
+              <w:rPr>
+                <w:rFonts w:ascii="Calibri" w:hAnsi="Calibri"/>
+                <w:sz w:val="20"/>
+              </w:rPr>
+              <w:t xml:space="default">2022-05-27</w:t>
+            </w:r>
+          </w:p>
+        </w:tc>
+        <w:tc>
+          <w:tcPr>
+            <w:tcBorders>
+              <w:top w:val="single" w:space="0" w:color="D3D3D3"/>
+              <w:bottom w:val="single" w:space="0" w:color="D3D3D3"/>
+              <w:start w:val="single" w:space="0" w:color="D3D3D3"/>
+              <w:end w:val="single" w:space="0" w:color="D3D3D3"/>
+            </w:tcBorders>
+          </w:tcPr>
+          <w:p>
+            <w:pPr>
+              <w:spacing w:before="0" w:after="60"/>
+              <w:keepNext/>
+            </w:pPr>
+            <w:r>
+              <w:rPr>
+                <w:rFonts w:ascii="Calibri" w:hAnsi="Calibri"/>
+                <w:sz w:val="20"/>
+              </w:rPr>
+              <w:t xml:space="default">72</w:t>
+            </w:r>
+          </w:p>
+        </w:tc>
+        <w:tc>
+          <w:tcPr>
+            <w:tcBorders>
+              <w:top w:val="single" w:space="0" w:color="D3D3D3"/>
+              <w:bottom w:val="single" w:space="0" w:color="D3D3D3"/>
+              <w:start w:val="single" w:space="0" w:color="D3D3D3"/>
+              <w:end w:val="single" w:space="0" w:color="D3D3D3"/>
+            </w:tcBorders>
+          </w:tcPr>
+          <w:p>
+            <w:pPr>
+              <w:spacing w:before="0" w:after="60"/>
+              <w:keepNext/>
+            </w:pPr>
+            <w:r>
+              <w:rPr>
+                <w:rFonts w:ascii="Calibri" w:hAnsi="Calibri"/>
+                <w:sz w:val="20"/>
+              </w:rPr>
+              <w:t xml:space="default">1.58</w:t>
+            </w:r>
+          </w:p>
+        </w:tc>
+        <w:tc>
+          <w:tcPr>
+            <w:tcBorders>
+              <w:top w:val="single" w:space="0" w:color="D3D3D3"/>
+              <w:bottom w:val="single" w:space="0" w:color="D3D3D3"/>
+              <w:start w:val="single" w:space="0" w:color="D3D3D3"/>
+              <w:end w:val="single" w:space="0" w:color="D3D3D3"/>
+            </w:tcBorders>
+          </w:tcPr>
+          <w:p>
+            <w:pPr>
+              <w:spacing w:before="0" w:after="60"/>
+              <w:keepNext/>
+            </w:pPr>
+            <w:r>
+              <w:rPr>
+                <w:rFonts w:ascii="Calibri" w:hAnsi="Calibri"/>
+                <w:sz w:val="20"/>
+              </w:rPr>
+              <w:t xml:space="default">Upper middle income</w:t>
             </w:r>
           </w:p>
         </w:tc>
@@ -2296,30 +2296,30 @@
                 <w:rFonts w:ascii="Calibri" w:hAnsi="Calibri"/>
                 <w:sz w:val="20"/>
               </w:rPr>
-              <w:t xml:space="default">16</w:t>
-            </w:r>
-          </w:p>
-        </w:tc>
-        <w:tc>
-          <w:tcPr>
-            <w:tcBorders>
-              <w:top w:val="single" w:space="0" w:color="D3D3D3"/>
-              <w:bottom w:val="single" w:space="0" w:color="D3D3D3"/>
-              <w:start w:val="single" w:space="0" w:color="D3D3D3"/>
-              <w:end w:val="single" w:space="0" w:color="D3D3D3"/>
-            </w:tcBorders>
-          </w:tcPr>
-          <w:p>
-            <w:pPr>
-              <w:spacing w:before="0" w:after="60"/>
-              <w:keepNext/>
-            </w:pPr>
-            <w:r>
-              <w:rPr>
-                <w:rFonts w:ascii="Calibri" w:hAnsi="Calibri"/>
-                <w:sz w:val="20"/>
-              </w:rPr>
-              <w:t xml:space="default">0.89</w:t>
+              <w:t xml:space="default">20</w:t>
+            </w:r>
+          </w:p>
+        </w:tc>
+        <w:tc>
+          <w:tcPr>
+            <w:tcBorders>
+              <w:top w:val="single" w:space="0" w:color="D3D3D3"/>
+              <w:bottom w:val="single" w:space="0" w:color="D3D3D3"/>
+              <w:start w:val="single" w:space="0" w:color="D3D3D3"/>
+              <w:end w:val="single" w:space="0" w:color="D3D3D3"/>
+            </w:tcBorders>
+          </w:tcPr>
+          <w:p>
+            <w:pPr>
+              <w:spacing w:before="0" w:after="60"/>
+              <w:keepNext/>
+            </w:pPr>
+            <w:r>
+              <w:rPr>
+                <w:rFonts w:ascii="Calibri" w:hAnsi="Calibri"/>
+                <w:sz w:val="20"/>
+              </w:rPr>
+              <w:t xml:space="default">1.11</w:t>
             </w:r>
           </w:p>
         </w:tc>
@@ -2623,7 +2623,7 @@
                 <w:sz w:val="20"/>
                 <w:vertAlign w:val="baseline"/>
               </w:rPr>
-              <w:t xml:space="default">As of complete epidemiological week #32</w:t>
+              <w:t xml:space="default">As of complete epidemiological week #33</w:t>
             </w:r>
           </w:p>
         </w:tc>

</xml_diff>

<commit_message>
updated with data downloaded on 2022-08-23
</commit_message>
<xml_diff>
--- a/output/tab01-monkeypox-incidence-latamcarib.docx
+++ b/output/tab01-monkeypox-incidence-latamcarib.docx
@@ -1062,30 +1062,30 @@
                 <w:rFonts w:ascii="Calibri" w:hAnsi="Calibri"/>
                 <w:sz w:val="20"/>
               </w:rPr>
-              <w:t xml:space="default">5</w:t>
-            </w:r>
-          </w:p>
-        </w:tc>
-        <w:tc>
-          <w:tcPr>
-            <w:tcBorders>
-              <w:top w:val="single" w:space="0" w:color="D3D3D3"/>
-              <w:bottom w:val="single" w:space="0" w:color="D3D3D3"/>
-              <w:start w:val="single" w:space="0" w:color="D3D3D3"/>
-              <w:end w:val="single" w:space="0" w:color="D3D3D3"/>
-            </w:tcBorders>
-          </w:tcPr>
-          <w:p>
-            <w:pPr>
-              <w:spacing w:before="0" w:after="60"/>
-              <w:keepNext/>
-            </w:pPr>
-            <w:r>
-              <w:rPr>
-                <w:rFonts w:ascii="Calibri" w:hAnsi="Calibri"/>
-                <w:sz w:val="20"/>
-              </w:rPr>
-              <w:t xml:space="default">1.13</w:t>
+              <w:t xml:space="default">7</w:t>
+            </w:r>
+          </w:p>
+        </w:tc>
+        <w:tc>
+          <w:tcPr>
+            <w:tcBorders>
+              <w:top w:val="single" w:space="0" w:color="D3D3D3"/>
+              <w:bottom w:val="single" w:space="0" w:color="D3D3D3"/>
+              <w:start w:val="single" w:space="0" w:color="D3D3D3"/>
+              <w:end w:val="single" w:space="0" w:color="D3D3D3"/>
+            </w:tcBorders>
+          </w:tcPr>
+          <w:p>
+            <w:pPr>
+              <w:spacing w:before="0" w:after="60"/>
+              <w:keepNext/>
+            </w:pPr>
+            <w:r>
+              <w:rPr>
+                <w:rFonts w:ascii="Calibri" w:hAnsi="Calibri"/>
+                <w:sz w:val="20"/>
+              </w:rPr>
+              <w:t xml:space="default">1.59</w:t>
             </w:r>
           </w:p>
         </w:tc>
@@ -1576,30 +1576,30 @@
                 <w:rFonts w:ascii="Calibri" w:hAnsi="Calibri"/>
                 <w:sz w:val="20"/>
               </w:rPr>
-              <w:t xml:space="default">937</w:t>
-            </w:r>
-          </w:p>
-        </w:tc>
-        <w:tc>
-          <w:tcPr>
-            <w:tcBorders>
-              <w:top w:val="single" w:space="0" w:color="D3D3D3"/>
-              <w:bottom w:val="single" w:space="0" w:color="D3D3D3"/>
-              <w:start w:val="single" w:space="0" w:color="D3D3D3"/>
-              <w:end w:val="single" w:space="0" w:color="D3D3D3"/>
-            </w:tcBorders>
-          </w:tcPr>
-          <w:p>
-            <w:pPr>
-              <w:spacing w:before="0" w:after="60"/>
-              <w:keepNext/>
-            </w:pPr>
-            <w:r>
-              <w:rPr>
-                <w:rFonts w:ascii="Calibri" w:hAnsi="Calibri"/>
-                <w:sz w:val="20"/>
-              </w:rPr>
-              <w:t xml:space="default">27.52</w:t>
+              <w:t xml:space="default">1,068</w:t>
+            </w:r>
+          </w:p>
+        </w:tc>
+        <w:tc>
+          <w:tcPr>
+            <w:tcBorders>
+              <w:top w:val="single" w:space="0" w:color="D3D3D3"/>
+              <w:bottom w:val="single" w:space="0" w:color="D3D3D3"/>
+              <w:start w:val="single" w:space="0" w:color="D3D3D3"/>
+              <w:end w:val="single" w:space="0" w:color="D3D3D3"/>
+            </w:tcBorders>
+          </w:tcPr>
+          <w:p>
+            <w:pPr>
+              <w:spacing w:before="0" w:after="60"/>
+              <w:keepNext/>
+            </w:pPr>
+            <w:r>
+              <w:rPr>
+                <w:rFonts w:ascii="Calibri" w:hAnsi="Calibri"/>
+                <w:sz w:val="20"/>
+              </w:rPr>
+              <w:t xml:space="default">31.37</w:t>
             </w:r>
           </w:p>
         </w:tc>
@@ -1696,30 +1696,30 @@
                 <w:rFonts w:ascii="Calibri" w:hAnsi="Calibri"/>
                 <w:sz w:val="20"/>
               </w:rPr>
-              <w:t xml:space="default">3,656</w:t>
-            </w:r>
-          </w:p>
-        </w:tc>
-        <w:tc>
-          <w:tcPr>
-            <w:tcBorders>
-              <w:top w:val="single" w:space="0" w:color="D3D3D3"/>
-              <w:bottom w:val="single" w:space="0" w:color="D3D3D3"/>
-              <w:start w:val="single" w:space="0" w:color="D3D3D3"/>
-              <w:end w:val="single" w:space="0" w:color="D3D3D3"/>
-            </w:tcBorders>
-          </w:tcPr>
-          <w:p>
-            <w:pPr>
-              <w:spacing w:before="0" w:after="60"/>
-              <w:keepNext/>
-            </w:pPr>
-            <w:r>
-              <w:rPr>
-                <w:rFonts w:ascii="Calibri" w:hAnsi="Calibri"/>
-                <w:sz w:val="20"/>
-              </w:rPr>
-              <w:t xml:space="default">16.98</w:t>
+              <w:t xml:space="default">3,756</w:t>
+            </w:r>
+          </w:p>
+        </w:tc>
+        <w:tc>
+          <w:tcPr>
+            <w:tcBorders>
+              <w:top w:val="single" w:space="0" w:color="D3D3D3"/>
+              <w:bottom w:val="single" w:space="0" w:color="D3D3D3"/>
+              <w:start w:val="single" w:space="0" w:color="D3D3D3"/>
+              <w:end w:val="single" w:space="0" w:color="D3D3D3"/>
+            </w:tcBorders>
+          </w:tcPr>
+          <w:p>
+            <w:pPr>
+              <w:spacing w:before="0" w:after="60"/>
+              <w:keepNext/>
+            </w:pPr>
+            <w:r>
+              <w:rPr>
+                <w:rFonts w:ascii="Calibri" w:hAnsi="Calibri"/>
+                <w:sz w:val="20"/>
+              </w:rPr>
+              <w:t xml:space="default">17.44</w:t>
             </w:r>
           </w:p>
         </w:tc>
@@ -1816,30 +1816,30 @@
                 <w:rFonts w:ascii="Calibri" w:hAnsi="Calibri"/>
                 <w:sz w:val="20"/>
               </w:rPr>
-              <w:t xml:space="default">189</w:t>
-            </w:r>
-          </w:p>
-        </w:tc>
-        <w:tc>
-          <w:tcPr>
-            <w:tcBorders>
-              <w:top w:val="single" w:space="0" w:color="D3D3D3"/>
-              <w:bottom w:val="single" w:space="0" w:color="D3D3D3"/>
-              <w:start w:val="single" w:space="0" w:color="D3D3D3"/>
-              <w:end w:val="single" w:space="0" w:color="D3D3D3"/>
-            </w:tcBorders>
-          </w:tcPr>
-          <w:p>
-            <w:pPr>
-              <w:spacing w:before="0" w:after="60"/>
-              <w:keepNext/>
-            </w:pPr>
-            <w:r>
-              <w:rPr>
-                <w:rFonts w:ascii="Calibri" w:hAnsi="Calibri"/>
-                <w:sz w:val="20"/>
-              </w:rPr>
-              <w:t xml:space="default">9.64</w:t>
+              <w:t xml:space="default">207</w:t>
+            </w:r>
+          </w:p>
+        </w:tc>
+        <w:tc>
+          <w:tcPr>
+            <w:tcBorders>
+              <w:top w:val="single" w:space="0" w:color="D3D3D3"/>
+              <w:bottom w:val="single" w:space="0" w:color="D3D3D3"/>
+              <w:start w:val="single" w:space="0" w:color="D3D3D3"/>
+              <w:end w:val="single" w:space="0" w:color="D3D3D3"/>
+            </w:tcBorders>
+          </w:tcPr>
+          <w:p>
+            <w:pPr>
+              <w:spacing w:before="0" w:after="60"/>
+              <w:keepNext/>
+            </w:pPr>
+            <w:r>
+              <w:rPr>
+                <w:rFonts w:ascii="Calibri" w:hAnsi="Calibri"/>
+                <w:sz w:val="20"/>
+              </w:rPr>
+              <w:t xml:space="default">10.56</w:t>
             </w:r>
           </w:p>
         </w:tc>
@@ -1936,30 +1936,30 @@
                 <w:rFonts w:ascii="Calibri" w:hAnsi="Calibri"/>
                 <w:sz w:val="20"/>
               </w:rPr>
-              <w:t xml:space="default">37</w:t>
-            </w:r>
-          </w:p>
-        </w:tc>
-        <w:tc>
-          <w:tcPr>
-            <w:tcBorders>
-              <w:top w:val="single" w:space="0" w:color="D3D3D3"/>
-              <w:bottom w:val="single" w:space="0" w:color="D3D3D3"/>
-              <w:start w:val="single" w:space="0" w:color="D3D3D3"/>
-              <w:end w:val="single" w:space="0" w:color="D3D3D3"/>
-            </w:tcBorders>
-          </w:tcPr>
-          <w:p>
-            <w:pPr>
-              <w:spacing w:before="0" w:after="60"/>
-              <w:keepNext/>
-            </w:pPr>
-            <w:r>
-              <w:rPr>
-                <w:rFonts w:ascii="Calibri" w:hAnsi="Calibri"/>
-                <w:sz w:val="20"/>
-              </w:rPr>
-              <w:t xml:space="default">3.03</w:t>
+              <w:t xml:space="default">42</w:t>
+            </w:r>
+          </w:p>
+        </w:tc>
+        <w:tc>
+          <w:tcPr>
+            <w:tcBorders>
+              <w:top w:val="single" w:space="0" w:color="D3D3D3"/>
+              <w:bottom w:val="single" w:space="0" w:color="D3D3D3"/>
+              <w:start w:val="single" w:space="0" w:color="D3D3D3"/>
+              <w:end w:val="single" w:space="0" w:color="D3D3D3"/>
+            </w:tcBorders>
+          </w:tcPr>
+          <w:p>
+            <w:pPr>
+              <w:spacing w:before="0" w:after="60"/>
+              <w:keepNext/>
+            </w:pPr>
+            <w:r>
+              <w:rPr>
+                <w:rFonts w:ascii="Calibri" w:hAnsi="Calibri"/>
+                <w:sz w:val="20"/>
+              </w:rPr>
+              <w:t xml:space="default">3.44</w:t>
             </w:r>
           </w:p>
         </w:tc>
@@ -2056,30 +2056,30 @@
                 <w:rFonts w:ascii="Calibri" w:hAnsi="Calibri"/>
                 <w:sz w:val="20"/>
               </w:rPr>
-              <w:t xml:space="default">129</w:t>
-            </w:r>
-          </w:p>
-        </w:tc>
-        <w:tc>
-          <w:tcPr>
-            <w:tcBorders>
-              <w:top w:val="single" w:space="0" w:color="D3D3D3"/>
-              <w:bottom w:val="single" w:space="0" w:color="D3D3D3"/>
-              <w:start w:val="single" w:space="0" w:color="D3D3D3"/>
-              <w:end w:val="single" w:space="0" w:color="D3D3D3"/>
-            </w:tcBorders>
-          </w:tcPr>
-          <w:p>
-            <w:pPr>
-              <w:spacing w:before="0" w:after="60"/>
-              <w:keepNext/>
-            </w:pPr>
-            <w:r>
-              <w:rPr>
-                <w:rFonts w:ascii="Calibri" w:hAnsi="Calibri"/>
-                <w:sz w:val="20"/>
-              </w:rPr>
-              <w:t xml:space="default">2.49</w:t>
+              <w:t xml:space="default">164</w:t>
+            </w:r>
+          </w:p>
+        </w:tc>
+        <w:tc>
+          <w:tcPr>
+            <w:tcBorders>
+              <w:top w:val="single" w:space="0" w:color="D3D3D3"/>
+              <w:bottom w:val="single" w:space="0" w:color="D3D3D3"/>
+              <w:start w:val="single" w:space="0" w:color="D3D3D3"/>
+              <w:end w:val="single" w:space="0" w:color="D3D3D3"/>
+            </w:tcBorders>
+          </w:tcPr>
+          <w:p>
+            <w:pPr>
+              <w:spacing w:before="0" w:after="60"/>
+              <w:keepNext/>
+            </w:pPr>
+            <w:r>
+              <w:rPr>
+                <w:rFonts w:ascii="Calibri" w:hAnsi="Calibri"/>
+                <w:sz w:val="20"/>
+              </w:rPr>
+              <w:t xml:space="default">3.16</w:t>
             </w:r>
           </w:p>
         </w:tc>

</xml_diff>